<commit_message>
register and login/logout req update
</commit_message>
<xml_diff>
--- a/Requirements/1_register.docx
+++ b/Requirements/1_register.docx
@@ -367,7 +367,7 @@
               <w:t xml:space="preserve"> lowercase</w:t>
             </w:r>
             <w:r>
-              <w:t xml:space="preserve"> letters in English</w:t>
+              <w:t xml:space="preserve"> letters</w:t>
             </w:r>
             <w:r>
               <w:t>, numbers, and symbols</w:t>
@@ -485,6 +485,34 @@
             </w:r>
             <w:r>
               <w:t>It will expire within 24 hours following its creation</w:t>
+            </w:r>
+            <w:r>
+              <w:t>.</w:t>
+            </w:r>
+          </w:p>
+          <w:p>
+            <w:pPr>
+              <w:widowControl w:val="0"/>
+              <w:spacing w:line="240" w:lineRule="auto"/>
+            </w:pPr>
+            <w:r>
+              <w:br/>
+              <w:t xml:space="preserve">Registered </w:t>
+            </w:r>
+            <w:r>
+              <w:t xml:space="preserve">the user must log in separately </w:t>
+            </w:r>
+            <w:r>
+              <w:t xml:space="preserve">in order </w:t>
+            </w:r>
+            <w:r>
+              <w:t xml:space="preserve">to use the </w:t>
+            </w:r>
+            <w:r>
+              <w:t>S</w:t>
+            </w:r>
+            <w:r>
+              <w:t>ystem</w:t>
             </w:r>
             <w:r>
               <w:t>.</w:t>
@@ -804,6 +832,7 @@
               <w:spacing w:line="240" w:lineRule="auto"/>
             </w:pPr>
             <w:r>
+              <w:lastRenderedPageBreak/>
               <w:t>E-mail</w:t>
             </w:r>
           </w:p>
@@ -846,7 +875,6 @@
               <w:spacing w:line="240" w:lineRule="auto"/>
             </w:pPr>
             <w:r>
-              <w:lastRenderedPageBreak/>
               <w:t>Month/Day/Year of Birth</w:t>
             </w:r>
           </w:p>
@@ -1292,7 +1320,7 @@
               <w:t xml:space="preserve"> lowercase</w:t>
             </w:r>
             <w:r>
-              <w:t xml:space="preserve"> letters in English</w:t>
+              <w:t xml:space="preserve"> letters</w:t>
             </w:r>
             <w:r>
               <w:t>, numbers, and symbols</w:t>

</xml_diff>